<commit_message>
adding UI of Financial Institutions
adding UI of Financial Institutions
</commit_message>
<xml_diff>
--- a/SE - Project Report Template_Fall 25-26_v6 (1).docx
+++ b/SE - Project Report Template_Fall 25-26_v6 (1).docx
@@ -2297,6 +2297,7 @@
           <w:sz w:val="28"/>
           <w:szCs w:val="28"/>
         </w:rPr>
+        <w:lastRenderedPageBreak/>
         <mc:AlternateContent>
           <mc:Choice Requires="wpi">
             <w:drawing>
@@ -2416,7 +2417,25 @@
           <w:sz w:val="24"/>
           <w:szCs w:val="24"/>
         </w:rPr>
-        <w:t xml:space="preserve">Background to the Problem Farmers in many regions face ongoing challenges due to unreliable electricity and the rising cost of fuel. To solve these problems, a new initiative called Famonergy Link encourages each farmer to install a solar power system on their land. This system allows them to generate their own electricity using sunlight for irrigation, farm machinery, and household needs.   </w:t>
+        <w:t xml:space="preserve">Background to the Problem Farmers in many regions face ongoing challenges due to unreliable electricity and the rising cost of fuel. To solve these problems, a new initiative called </w:t>
+      </w:r>
+      <w:proofErr w:type="spellStart"/>
+      <w:r>
+        <w:rPr>
+          <w:rFonts w:ascii="Times New Roman" w:hAnsi="Times New Roman" w:cs="Times New Roman"/>
+          <w:sz w:val="24"/>
+          <w:szCs w:val="24"/>
+        </w:rPr>
+        <w:t>Famonergy</w:t>
+      </w:r>
+      <w:proofErr w:type="spellEnd"/>
+      <w:r>
+        <w:rPr>
+          <w:rFonts w:ascii="Times New Roman" w:hAnsi="Times New Roman" w:cs="Times New Roman"/>
+          <w:sz w:val="24"/>
+          <w:szCs w:val="24"/>
+        </w:rPr>
+        <w:t xml:space="preserve"> Link encourages each farmer to install a solar power system on their land. This system allows them to generate their own electricity using sunlight for irrigation, farm machinery, and household needs.   </w:t>
       </w:r>
     </w:p>
     <w:p>
@@ -2434,7 +2453,25 @@
           <w:sz w:val="24"/>
           <w:szCs w:val="24"/>
         </w:rPr>
-        <w:t xml:space="preserve">By depending less on diesel generators and other fossil-fuel-based sources, farmers can cut costs and reduce pollution. Any unused electricity can also be stored for later use, ensuring a steady supply even during low-sunlight periods. If the solar panels produce more electricity than the farmer needs, the extra energy can be sent to the national power grid. By selling this surplus electricity, farmers can earn additional income, improving their financial stability while also supporting the nationʼs renewable energy production.  </w:t>
+        <w:t xml:space="preserve">By depending less on diesel generators and other fossil-fuel-based sources, farmers can cut costs and reduce pollution. Any unused electricity can also be stored for later use, ensuring a steady supply even during low-sunlight periods. If the solar panels produce more electricity than the farmer needs, the extra energy can be sent to the national power grid. By selling this surplus electricity, farmers can earn additional income, improving their financial stability while also supporting the </w:t>
+      </w:r>
+      <w:proofErr w:type="spellStart"/>
+      <w:r>
+        <w:rPr>
+          <w:rFonts w:ascii="Times New Roman" w:hAnsi="Times New Roman" w:cs="Times New Roman"/>
+          <w:sz w:val="24"/>
+          <w:szCs w:val="24"/>
+        </w:rPr>
+        <w:t>nationʼs</w:t>
+      </w:r>
+      <w:proofErr w:type="spellEnd"/>
+      <w:r>
+        <w:rPr>
+          <w:rFonts w:ascii="Times New Roman" w:hAnsi="Times New Roman" w:cs="Times New Roman"/>
+          <w:sz w:val="24"/>
+          <w:szCs w:val="24"/>
+        </w:rPr>
+        <w:t xml:space="preserve"> renewable energy production.  </w:t>
       </w:r>
     </w:p>
     <w:p>
@@ -2452,7 +2489,61 @@
           <w:sz w:val="24"/>
           <w:szCs w:val="24"/>
         </w:rPr>
-        <w:t xml:space="preserve"> Famonergy Link not only promotes efficient energy use but also helps the country reduce its dependence on fossil fuels and move toward sustainable development. To manage the process easily, Famonergy Link provides an online platform where farmers can track how much electricity they have produced, consumed, stored, or sent to the grid. With their approval, the system can automatically transfer extra electricity to the national grid. Government authorities also benefit from this platform, as it provides real-time data for planning and monitoring national renewable energy progress. To encourage more participation, Famonergy Link includes a leaderboard highlighting top energy-producing farmers. National and personal production targets are set periodically, and farmers who meet or exceed these goals receive recognition and rewards.  </w:t>
+        <w:t xml:space="preserve"> </w:t>
+      </w:r>
+      <w:proofErr w:type="spellStart"/>
+      <w:r>
+        <w:rPr>
+          <w:rFonts w:ascii="Times New Roman" w:hAnsi="Times New Roman" w:cs="Times New Roman"/>
+          <w:sz w:val="24"/>
+          <w:szCs w:val="24"/>
+        </w:rPr>
+        <w:t>Famonergy</w:t>
+      </w:r>
+      <w:proofErr w:type="spellEnd"/>
+      <w:r>
+        <w:rPr>
+          <w:rFonts w:ascii="Times New Roman" w:hAnsi="Times New Roman" w:cs="Times New Roman"/>
+          <w:sz w:val="24"/>
+          <w:szCs w:val="24"/>
+        </w:rPr>
+        <w:t xml:space="preserve"> Link not only promotes efficient energy use but also helps the country reduce its dependence on fossil fuels and move toward sustainable development. To manage the process easily, </w:t>
+      </w:r>
+      <w:proofErr w:type="spellStart"/>
+      <w:r>
+        <w:rPr>
+          <w:rFonts w:ascii="Times New Roman" w:hAnsi="Times New Roman" w:cs="Times New Roman"/>
+          <w:sz w:val="24"/>
+          <w:szCs w:val="24"/>
+        </w:rPr>
+        <w:t>Famonergy</w:t>
+      </w:r>
+      <w:proofErr w:type="spellEnd"/>
+      <w:r>
+        <w:rPr>
+          <w:rFonts w:ascii="Times New Roman" w:hAnsi="Times New Roman" w:cs="Times New Roman"/>
+          <w:sz w:val="24"/>
+          <w:szCs w:val="24"/>
+        </w:rPr>
+        <w:t xml:space="preserve"> Link provides an online platform where farmers can track how much electricity they have produced, consumed, stored, or sent to the grid. With their approval, the system can automatically transfer extra electricity to the national grid. Government authorities also benefit from this platform, as it provides real-time data for planning and monitoring national renewable energy progress. To encourage more participation, </w:t>
+      </w:r>
+      <w:proofErr w:type="spellStart"/>
+      <w:r>
+        <w:rPr>
+          <w:rFonts w:ascii="Times New Roman" w:hAnsi="Times New Roman" w:cs="Times New Roman"/>
+          <w:sz w:val="24"/>
+          <w:szCs w:val="24"/>
+        </w:rPr>
+        <w:t>Famonergy</w:t>
+      </w:r>
+      <w:proofErr w:type="spellEnd"/>
+      <w:r>
+        <w:rPr>
+          <w:rFonts w:ascii="Times New Roman" w:hAnsi="Times New Roman" w:cs="Times New Roman"/>
+          <w:sz w:val="24"/>
+          <w:szCs w:val="24"/>
+        </w:rPr>
+        <w:t xml:space="preserve"> Link includes a leaderboard highlighting top energy-producing farmers. National and personal production targets are set periodically, and farmers who meet or exceed these goals receive recognition and rewards.  </w:t>
       </w:r>
     </w:p>
     <w:p>
@@ -2642,6 +2733,7 @@
         </w:rPr>
         <w:t xml:space="preserve">For the </w:t>
       </w:r>
+      <w:proofErr w:type="spellStart"/>
       <w:r>
         <w:rPr>
           <w:rStyle w:val="Strong"/>
@@ -2649,7 +2741,17 @@
           <w:sz w:val="24"/>
           <w:szCs w:val="24"/>
         </w:rPr>
-        <w:t>Famonergy Link</w:t>
+        <w:t>Famonergy</w:t>
+      </w:r>
+      <w:proofErr w:type="spellEnd"/>
+      <w:r>
+        <w:rPr>
+          <w:rStyle w:val="Strong"/>
+          <w:rFonts w:ascii="Times New Roman" w:hAnsi="Times New Roman" w:cs="Times New Roman"/>
+          <w:sz w:val="24"/>
+          <w:szCs w:val="24"/>
+        </w:rPr>
+        <w:t xml:space="preserve"> Link</w:t>
       </w:r>
       <w:r>
         <w:rPr>
@@ -3133,7 +3235,6 @@
         </w:numPr>
       </w:pPr>
       <w:r>
-        <w:lastRenderedPageBreak/>
         <w:t xml:space="preserve">At the end of each sprint, </w:t>
       </w:r>
       <w:r>
@@ -3249,9 +3350,9 @@
           <w:bCs w:val="0"/>
           <w:u w:val="single"/>
         </w:rPr>
-        <w:lastRenderedPageBreak/>
-        <w:t>Scrum Cycle for "Famonergy Link"</w:t>
-      </w:r>
+        <w:t>Scrum Cycle for "</w:t>
+      </w:r>
+      <w:proofErr w:type="spellStart"/>
       <w:r>
         <w:rPr>
           <w:rStyle w:val="Strong"/>
@@ -3259,6 +3360,25 @@
           <w:bCs w:val="0"/>
           <w:u w:val="single"/>
         </w:rPr>
+        <w:t>Famonergy</w:t>
+      </w:r>
+      <w:proofErr w:type="spellEnd"/>
+      <w:r>
+        <w:rPr>
+          <w:rStyle w:val="Strong"/>
+          <w:b/>
+          <w:bCs w:val="0"/>
+          <w:u w:val="single"/>
+        </w:rPr>
+        <w:t xml:space="preserve"> Link"</w:t>
+      </w:r>
+      <w:r>
+        <w:rPr>
+          <w:rStyle w:val="Strong"/>
+          <w:b/>
+          <w:bCs w:val="0"/>
+          <w:u w:val="single"/>
+        </w:rPr>
         <w:t>:</w:t>
       </w:r>
     </w:p>
@@ -3279,11 +3399,19 @@
       <w:r>
         <w:t xml:space="preserve">: The project begins with a list of features, functionalities, and tasks that need to be developed. Examples for </w:t>
       </w:r>
+      <w:proofErr w:type="spellStart"/>
       <w:r>
         <w:rPr>
           <w:rStyle w:val="Strong"/>
         </w:rPr>
-        <w:t>Famonergy Link</w:t>
+        <w:t>Famonergy</w:t>
+      </w:r>
+      <w:proofErr w:type="spellEnd"/>
+      <w:r>
+        <w:rPr>
+          <w:rStyle w:val="Strong"/>
+        </w:rPr>
+        <w:t xml:space="preserve"> Link</w:t>
       </w:r>
       <w:r>
         <w:t xml:space="preserve"> include features such as:</w:t>
@@ -3364,6 +3492,7 @@
         <w:rPr>
           <w:rStyle w:val="Strong"/>
         </w:rPr>
+        <w:lastRenderedPageBreak/>
         <w:t>Sprint Planning</w:t>
       </w:r>
       <w:r>
@@ -3487,7 +3616,27 @@
           <w:bCs w:val="0"/>
           <w:u w:val="single"/>
         </w:rPr>
-        <w:t>Why Did We Choose Scrum for the "Famonergy Link" Project?</w:t>
+        <w:t>Why Did We Choose Scrum for the "</w:t>
+      </w:r>
+      <w:proofErr w:type="spellStart"/>
+      <w:r>
+        <w:rPr>
+          <w:rStyle w:val="Strong"/>
+          <w:b/>
+          <w:bCs w:val="0"/>
+          <w:u w:val="single"/>
+        </w:rPr>
+        <w:t>Famonergy</w:t>
+      </w:r>
+      <w:proofErr w:type="spellEnd"/>
+      <w:r>
+        <w:rPr>
+          <w:rStyle w:val="Strong"/>
+          <w:b/>
+          <w:bCs w:val="0"/>
+          <w:u w:val="single"/>
+        </w:rPr>
+        <w:t xml:space="preserve"> Link" Project?</w:t>
       </w:r>
     </w:p>
     <w:p>
@@ -3549,11 +3698,19 @@
       <w:r>
         <w:t xml:space="preserve">The renewable energy sector is evolving, with changing regulations, technologies, and business requirements. Scrum’s iterative nature allows for flexibility in adapting to these changes, making it an ideal choice for a project like </w:t>
       </w:r>
+      <w:proofErr w:type="spellStart"/>
       <w:r>
         <w:rPr>
           <w:rStyle w:val="Strong"/>
         </w:rPr>
-        <w:t>Famonergy Link</w:t>
+        <w:t>Famonergy</w:t>
+      </w:r>
+      <w:proofErr w:type="spellEnd"/>
+      <w:r>
+        <w:rPr>
+          <w:rStyle w:val="Strong"/>
+        </w:rPr>
+        <w:t xml:space="preserve"> Link</w:t>
       </w:r>
       <w:r>
         <w:t>.</w:t>
@@ -3588,11 +3745,19 @@
       <w:r>
         <w:t xml:space="preserve">The </w:t>
       </w:r>
+      <w:proofErr w:type="spellStart"/>
       <w:r>
         <w:rPr>
           <w:rStyle w:val="Strong"/>
         </w:rPr>
-        <w:t>Famonergy Link</w:t>
+        <w:t>Famonergy</w:t>
+      </w:r>
+      <w:proofErr w:type="spellEnd"/>
+      <w:r>
+        <w:rPr>
+          <w:rStyle w:val="Strong"/>
+        </w:rPr>
+        <w:t xml:space="preserve"> Link</w:t>
       </w:r>
       <w:r>
         <w:t xml:space="preserve"> platform will be built in phases, with each sprint delivering functional components (e.g., </w:t>
@@ -3654,11 +3819,19 @@
       <w:r>
         <w:t xml:space="preserve">Scrum emphasizes continuous improvement, which aligns well with the goal of constantly enhancing the </w:t>
       </w:r>
+      <w:proofErr w:type="spellStart"/>
       <w:r>
         <w:rPr>
           <w:rStyle w:val="Strong"/>
         </w:rPr>
-        <w:t>Famonergy Link</w:t>
+        <w:t>Famonergy</w:t>
+      </w:r>
+      <w:proofErr w:type="spellEnd"/>
+      <w:r>
+        <w:rPr>
+          <w:rStyle w:val="Strong"/>
+        </w:rPr>
+        <w:t xml:space="preserve"> Link</w:t>
       </w:r>
       <w:r>
         <w:t xml:space="preserve"> platform. With Scrum’s </w:t>
@@ -3700,11 +3873,7 @@
         </w:numPr>
       </w:pPr>
       <w:r>
-        <w:t xml:space="preserve">Scrum reduces risk by delivering incremental and functional pieces of the software early in the project. Frequent reviews and the ability to adapt after each </w:t>
-      </w:r>
-      <w:r>
-        <w:lastRenderedPageBreak/>
-        <w:t>sprint ensure that the project stays aligned with stakeholder expectations and any changes in requirements.</w:t>
+        <w:t>Scrum reduces risk by delivering incremental and functional pieces of the software early in the project. Frequent reviews and the ability to adapt after each sprint ensure that the project stays aligned with stakeholder expectations and any changes in requirements.</w:t>
       </w:r>
     </w:p>
     <w:p>
@@ -3736,11 +3905,19 @@
       <w:r>
         <w:t xml:space="preserve">Scrum encourages collaboration and transparency within the team and with stakeholders. This is especially important in a cross-functional project like </w:t>
       </w:r>
+      <w:proofErr w:type="spellStart"/>
       <w:r>
         <w:rPr>
           <w:rStyle w:val="Strong"/>
         </w:rPr>
-        <w:t>Famonergy Link</w:t>
+        <w:t>Famonergy</w:t>
+      </w:r>
+      <w:proofErr w:type="spellEnd"/>
+      <w:r>
+        <w:rPr>
+          <w:rStyle w:val="Strong"/>
+        </w:rPr>
+        <w:t xml:space="preserve"> Link</w:t>
       </w:r>
       <w:r>
         <w:t>, where different teams (developers, testers, business analysts) need to work together effectively.</w:t>
@@ -3768,6 +3945,7 @@
           <w:sz w:val="26"/>
           <w:szCs w:val="26"/>
         </w:rPr>
+        <w:lastRenderedPageBreak/>
         <w:t>2.</w:t>
       </w:r>
       <w:r>
@@ -4026,16 +4204,7 @@
           <w:sz w:val="24"/>
           <w:szCs w:val="24"/>
         </w:rPr>
-        <w:t xml:space="preserve"> on the platform and may receive rewards such as </w:t>
-      </w:r>
-      <w:r>
-        <w:rPr>
-          <w:rFonts w:ascii="Times New Roman" w:hAnsi="Times New Roman" w:cs="Times New Roman"/>
-          <w:sz w:val="24"/>
-          <w:szCs w:val="24"/>
-        </w:rPr>
-        <w:lastRenderedPageBreak/>
-        <w:t xml:space="preserve">subsidies, grants, or recognition at national events. This feature promotes sustainability, motivates farmers to adopt solar energy, and supports the growth of renewable energy production in the country.  </w:t>
+        <w:t xml:space="preserve"> on the platform and may receive rewards such as subsidies, grants, or recognition at national events. This feature promotes sustainability, motivates farmers to adopt solar energy, and supports the growth of renewable energy production in the country.  </w:t>
       </w:r>
     </w:p>
     <w:p>
@@ -4105,6 +4274,7 @@
           <w:sz w:val="24"/>
           <w:szCs w:val="24"/>
         </w:rPr>
+        <w:lastRenderedPageBreak/>
         <w:t>Comprehensive Energy Reports</w:t>
       </w:r>
       <w:r>
@@ -4427,7 +4597,6 @@
           <w:sz w:val="26"/>
           <w:szCs w:val="26"/>
         </w:rPr>
-        <w:lastRenderedPageBreak/>
         <w:t>2.2 User Story Table</w:t>
       </w:r>
       <w:r>
@@ -4593,6 +4762,7 @@
               <w:rPr>
                 <w:b/>
               </w:rPr>
+              <w:lastRenderedPageBreak/>
               <w:t>Government Authority</w:t>
             </w:r>
             <w:r>
@@ -5842,7 +6012,6 @@
                 <w:szCs w:val="24"/>
                 <w:lang w:eastAsia="en-US"/>
               </w:rPr>
-              <w:lastRenderedPageBreak/>
               <w:t>FR_09</w:t>
             </w:r>
           </w:p>
@@ -6403,6 +6572,7 @@
                 <w:szCs w:val="24"/>
                 <w:lang w:eastAsia="en-US"/>
               </w:rPr>
+              <w:lastRenderedPageBreak/>
               <w:t>FR_14</w:t>
             </w:r>
           </w:p>
@@ -8083,7 +8253,6 @@
                 <w:szCs w:val="24"/>
                 <w:lang w:eastAsia="en-US"/>
               </w:rPr>
-              <w:lastRenderedPageBreak/>
               <w:t>FR_29</w:t>
             </w:r>
           </w:p>
@@ -9137,7 +9306,6 @@
           <w:b w:val="0"/>
           <w:szCs w:val="24"/>
         </w:rPr>
-        <w:lastRenderedPageBreak/>
         <w:t xml:space="preserve">• </w:t>
       </w:r>
       <w:r>
@@ -9319,6 +9487,7 @@
           <w:sz w:val="24"/>
           <w:szCs w:val="24"/>
         </w:rPr>
+        <w:lastRenderedPageBreak/>
         <w:t>Description</w:t>
       </w:r>
       <w:r>
@@ -9673,7 +9842,6 @@
           <w:sz w:val="24"/>
           <w:szCs w:val="24"/>
         </w:rPr>
-        <w:lastRenderedPageBreak/>
         <w:t xml:space="preserve">• </w:t>
       </w:r>
       <w:r>
@@ -10309,7 +10477,6 @@
           <w:szCs w:val="24"/>
           <w:u w:val="single"/>
         </w:rPr>
-        <w:lastRenderedPageBreak/>
         <w:t xml:space="preserve"> Financial Institutions </w:t>
       </w:r>
       <w:r>
@@ -10645,6 +10812,7 @@
         </w:numPr>
       </w:pPr>
       <w:r>
+        <w:lastRenderedPageBreak/>
         <w:t xml:space="preserve">The Farmer Dashboard shall display real-time production, consumption, and storage data within </w:t>
       </w:r>
       <w:r>
@@ -10917,7 +11085,6 @@
         </w:numPr>
       </w:pPr>
       <w:r>
-        <w:lastRenderedPageBreak/>
         <w:t>All users (Farmers, Authorities, Grid Operators, Financial Institutions) must log in using secure authentication.</w:t>
       </w:r>
     </w:p>
@@ -11360,7 +11527,6 @@
         </w:numPr>
       </w:pPr>
       <w:r>
-        <w:lastRenderedPageBreak/>
         <w:t>The system shall run on all modern web browsers.</w:t>
       </w:r>
     </w:p>
@@ -11582,7 +11748,6 @@
           <w:sz w:val="26"/>
           <w:szCs w:val="26"/>
         </w:rPr>
-        <w:lastRenderedPageBreak/>
         <w:t xml:space="preserve">3. </w:t>
       </w:r>
       <w:r>
@@ -11818,7 +11983,6 @@
           <w:bCs/>
           <w:u w:val="single"/>
         </w:rPr>
-        <w:lastRenderedPageBreak/>
         <w:t>Activity Diagram</w:t>
       </w:r>
     </w:p>
@@ -11972,6 +12136,7 @@
         <w:jc w:val="both"/>
       </w:pPr>
       <w:r>
+        <w:lastRenderedPageBreak/>
         <w:br/>
       </w:r>
       <w:r>
@@ -12030,7 +12195,6 @@
           <w:bCs/>
           <w:u w:val="single"/>
         </w:rPr>
-        <w:lastRenderedPageBreak/>
         <w:t>Class Diagram</w:t>
       </w:r>
     </w:p>
@@ -12256,7 +12420,6 @@
           <w:sz w:val="24"/>
           <w:szCs w:val="24"/>
         </w:rPr>
-        <w:lastRenderedPageBreak/>
         <w:t>UI / W</w:t>
       </w:r>
       <w:r>
@@ -12294,114 +12457,968 @@
     </w:p>
     <w:p>
       <w:pPr>
-        <w:pStyle w:val="NormalWeb"/>
+        <w:pStyle w:val="Heading3"/>
         <w:numPr>
           <w:ilvl w:val="0"/>
-          <w:numId w:val="3"/>
+          <w:numId w:val="0"/>
         </w:numPr>
-        <w:jc w:val="both"/>
-      </w:pPr>
-      <w:r>
-        <w:t xml:space="preserve">Build the wireframes directly from your </w:t>
-      </w:r>
-      <w:r>
-        <w:rPr>
-          <w:rStyle w:val="Strong"/>
-          <w:b w:val="0"/>
-          <w:bCs w:val="0"/>
-        </w:rPr>
-        <w:t>SRS</w:t>
-      </w:r>
-      <w:r>
-        <w:t xml:space="preserve">. Each functional requirement defined in the </w:t>
-      </w:r>
-      <w:r>
-        <w:t>SRS</w:t>
-      </w:r>
-      <w:r>
-        <w:t xml:space="preserve"> should have a corresponding screen or component in the UI.</w:t>
-      </w:r>
-    </w:p>
-    <w:p>
-      <w:pPr>
-        <w:pStyle w:val="NormalWeb"/>
+        <w:rPr>
+          <w:rFonts w:ascii="Times New Roman" w:hAnsi="Times New Roman"/>
+          <w:szCs w:val="24"/>
+          <w:u w:val="single"/>
+        </w:rPr>
+      </w:pPr>
+    </w:p>
+    <w:p>
+      <w:pPr>
+        <w:pStyle w:val="Heading3"/>
         <w:numPr>
           <w:ilvl w:val="0"/>
-          <w:numId w:val="3"/>
+          <w:numId w:val="0"/>
         </w:numPr>
-        <w:jc w:val="both"/>
-      </w:pPr>
-      <w:r>
-        <w:t xml:space="preserve">Use the </w:t>
-      </w:r>
-      <w:r>
-        <w:rPr>
-          <w:rStyle w:val="Strong"/>
-          <w:b w:val="0"/>
-          <w:bCs w:val="0"/>
-        </w:rPr>
-        <w:t>Trello user board</w:t>
-      </w:r>
-      <w:r>
-        <w:t xml:space="preserve"> (or equivalent task board) as a reference to decide which features and user flows need to be represented in the prototype.</w:t>
-      </w:r>
-    </w:p>
-    <w:p>
-      <w:pPr>
-        <w:pStyle w:val="NormalWeb"/>
+        <w:rPr>
+          <w:rFonts w:ascii="Times New Roman" w:hAnsi="Times New Roman"/>
+          <w:szCs w:val="24"/>
+          <w:u w:val="single"/>
+        </w:rPr>
+      </w:pPr>
+    </w:p>
+    <w:p>
+      <w:pPr>
+        <w:pStyle w:val="Heading3"/>
         <w:numPr>
           <w:ilvl w:val="0"/>
-          <w:numId w:val="3"/>
+          <w:numId w:val="0"/>
         </w:numPr>
-        <w:jc w:val="both"/>
-      </w:pPr>
-      <w:r>
-        <w:t>Create clickable wireframes that connect the main screens together, showing how a user will navigate through the system.</w:t>
-      </w:r>
-    </w:p>
-    <w:p>
-      <w:pPr>
-        <w:pStyle w:val="NormalWeb"/>
+        <w:rPr>
+          <w:rFonts w:ascii="Times New Roman" w:hAnsi="Times New Roman"/>
+          <w:szCs w:val="24"/>
+          <w:u w:val="single"/>
+        </w:rPr>
+      </w:pPr>
+    </w:p>
+    <w:p>
+      <w:pPr>
+        <w:pStyle w:val="Heading3"/>
         <w:numPr>
           <w:ilvl w:val="0"/>
-          <w:numId w:val="3"/>
+          <w:numId w:val="0"/>
         </w:numPr>
-        <w:jc w:val="both"/>
-      </w:pPr>
-      <w:r>
-        <w:t>Ensure the wireframe matches the actors, roles</w:t>
-      </w:r>
-      <w:r>
-        <w:t xml:space="preserve"> </w:t>
-      </w:r>
-      <w:r>
-        <w:t xml:space="preserve">and functionalities described in the </w:t>
-      </w:r>
-      <w:r>
-        <w:t>SRS</w:t>
-      </w:r>
-      <w:r>
-        <w:t xml:space="preserve"> and system design diagrams.</w:t>
-      </w:r>
-    </w:p>
-    <w:p>
-      <w:pPr>
-        <w:pStyle w:val="NormalWeb"/>
+        <w:rPr>
+          <w:rFonts w:ascii="Times New Roman" w:hAnsi="Times New Roman"/>
+          <w:szCs w:val="24"/>
+          <w:u w:val="single"/>
+        </w:rPr>
+      </w:pPr>
+    </w:p>
+    <w:p>
+      <w:pPr>
+        <w:pStyle w:val="Heading3"/>
         <w:numPr>
           <w:ilvl w:val="0"/>
-          <w:numId w:val="3"/>
+          <w:numId w:val="0"/>
         </w:numPr>
+        <w:rPr>
+          <w:rFonts w:ascii="Times New Roman" w:hAnsi="Times New Roman"/>
+          <w:szCs w:val="24"/>
+          <w:u w:val="single"/>
+        </w:rPr>
+      </w:pPr>
+    </w:p>
+    <w:p>
+      <w:pPr>
+        <w:pStyle w:val="Heading3"/>
+        <w:numPr>
+          <w:ilvl w:val="0"/>
+          <w:numId w:val="0"/>
+        </w:numPr>
+        <w:rPr>
+          <w:rFonts w:ascii="Times New Roman" w:hAnsi="Times New Roman"/>
+          <w:szCs w:val="24"/>
+          <w:u w:val="single"/>
+        </w:rPr>
+      </w:pPr>
+    </w:p>
+    <w:p>
+      <w:pPr>
+        <w:pStyle w:val="Heading3"/>
+        <w:numPr>
+          <w:ilvl w:val="0"/>
+          <w:numId w:val="0"/>
+        </w:numPr>
+        <w:rPr>
+          <w:rFonts w:ascii="Times New Roman" w:hAnsi="Times New Roman"/>
+          <w:szCs w:val="24"/>
+          <w:u w:val="single"/>
+        </w:rPr>
+      </w:pPr>
+    </w:p>
+    <w:p>
+      <w:pPr>
+        <w:pStyle w:val="Heading3"/>
+        <w:numPr>
+          <w:ilvl w:val="0"/>
+          <w:numId w:val="0"/>
+        </w:numPr>
+        <w:rPr>
+          <w:rFonts w:ascii="Times New Roman" w:hAnsi="Times New Roman"/>
+          <w:szCs w:val="24"/>
+          <w:u w:val="single"/>
+        </w:rPr>
+      </w:pPr>
+    </w:p>
+    <w:p>
+      <w:pPr>
+        <w:pStyle w:val="Heading3"/>
+        <w:numPr>
+          <w:ilvl w:val="0"/>
+          <w:numId w:val="0"/>
+        </w:numPr>
+        <w:rPr>
+          <w:rFonts w:ascii="Times New Roman" w:hAnsi="Times New Roman"/>
+          <w:szCs w:val="24"/>
+          <w:u w:val="single"/>
+        </w:rPr>
+      </w:pPr>
+    </w:p>
+    <w:p>
+      <w:pPr>
+        <w:pStyle w:val="Heading3"/>
+        <w:numPr>
+          <w:ilvl w:val="0"/>
+          <w:numId w:val="0"/>
+        </w:numPr>
+        <w:rPr>
+          <w:rFonts w:ascii="Times New Roman" w:hAnsi="Times New Roman"/>
+          <w:szCs w:val="24"/>
+          <w:u w:val="single"/>
+        </w:rPr>
+      </w:pPr>
+    </w:p>
+    <w:p>
+      <w:pPr>
+        <w:pStyle w:val="Heading3"/>
+        <w:numPr>
+          <w:ilvl w:val="0"/>
+          <w:numId w:val="0"/>
+        </w:numPr>
+        <w:rPr>
+          <w:rFonts w:ascii="Times New Roman" w:hAnsi="Times New Roman"/>
+          <w:szCs w:val="24"/>
+          <w:u w:val="single"/>
+        </w:rPr>
+      </w:pPr>
+    </w:p>
+    <w:p>
+      <w:pPr>
+        <w:pStyle w:val="Heading3"/>
+        <w:numPr>
+          <w:ilvl w:val="0"/>
+          <w:numId w:val="0"/>
+        </w:numPr>
+        <w:rPr>
+          <w:rFonts w:ascii="Times New Roman" w:hAnsi="Times New Roman"/>
+          <w:szCs w:val="24"/>
+          <w:u w:val="single"/>
+        </w:rPr>
+      </w:pPr>
+    </w:p>
+    <w:p>
+      <w:pPr>
+        <w:pStyle w:val="Heading3"/>
+        <w:numPr>
+          <w:ilvl w:val="0"/>
+          <w:numId w:val="0"/>
+        </w:numPr>
+        <w:rPr>
+          <w:rFonts w:ascii="Times New Roman" w:hAnsi="Times New Roman"/>
+          <w:szCs w:val="24"/>
+          <w:u w:val="single"/>
+        </w:rPr>
+      </w:pPr>
+    </w:p>
+    <w:p>
+      <w:pPr>
+        <w:pStyle w:val="Heading3"/>
+        <w:numPr>
+          <w:ilvl w:val="0"/>
+          <w:numId w:val="0"/>
+        </w:numPr>
+        <w:rPr>
+          <w:rFonts w:ascii="Times New Roman" w:hAnsi="Times New Roman"/>
+          <w:szCs w:val="24"/>
+          <w:u w:val="single"/>
+        </w:rPr>
+      </w:pPr>
+    </w:p>
+    <w:p>
+      <w:pPr>
+        <w:pStyle w:val="Heading3"/>
+        <w:numPr>
+          <w:ilvl w:val="0"/>
+          <w:numId w:val="0"/>
+        </w:numPr>
+        <w:rPr>
+          <w:rFonts w:ascii="Times New Roman" w:hAnsi="Times New Roman"/>
+          <w:szCs w:val="24"/>
+          <w:u w:val="single"/>
+        </w:rPr>
+      </w:pPr>
+    </w:p>
+    <w:p>
+      <w:pPr>
+        <w:pStyle w:val="Heading3"/>
+        <w:numPr>
+          <w:ilvl w:val="0"/>
+          <w:numId w:val="0"/>
+        </w:numPr>
+        <w:rPr>
+          <w:rFonts w:ascii="Times New Roman" w:hAnsi="Times New Roman"/>
+          <w:szCs w:val="24"/>
+          <w:u w:val="single"/>
+        </w:rPr>
+      </w:pPr>
+    </w:p>
+    <w:p>
+      <w:pPr>
+        <w:pStyle w:val="Heading3"/>
+        <w:numPr>
+          <w:ilvl w:val="0"/>
+          <w:numId w:val="0"/>
+        </w:numPr>
+        <w:rPr>
+          <w:rFonts w:ascii="Times New Roman" w:hAnsi="Times New Roman"/>
+          <w:szCs w:val="24"/>
+          <w:u w:val="single"/>
+        </w:rPr>
+      </w:pPr>
+    </w:p>
+    <w:p>
+      <w:pPr>
+        <w:pStyle w:val="Heading3"/>
+        <w:numPr>
+          <w:ilvl w:val="0"/>
+          <w:numId w:val="0"/>
+        </w:numPr>
+        <w:rPr>
+          <w:rFonts w:ascii="Times New Roman" w:hAnsi="Times New Roman"/>
+          <w:szCs w:val="24"/>
+          <w:u w:val="single"/>
+        </w:rPr>
+      </w:pPr>
+    </w:p>
+    <w:p>
+      <w:pPr>
+        <w:pStyle w:val="Heading3"/>
+        <w:numPr>
+          <w:ilvl w:val="0"/>
+          <w:numId w:val="0"/>
+        </w:numPr>
+        <w:rPr>
+          <w:rFonts w:ascii="Times New Roman" w:hAnsi="Times New Roman"/>
+          <w:szCs w:val="24"/>
+          <w:u w:val="single"/>
+        </w:rPr>
+      </w:pPr>
+    </w:p>
+    <w:p>
+      <w:pPr>
+        <w:pStyle w:val="Heading3"/>
+        <w:numPr>
+          <w:ilvl w:val="0"/>
+          <w:numId w:val="0"/>
+        </w:numPr>
+        <w:rPr>
+          <w:rFonts w:ascii="Times New Roman" w:hAnsi="Times New Roman"/>
+          <w:i/>
+          <w:szCs w:val="24"/>
+          <w:u w:val="single"/>
+        </w:rPr>
+      </w:pPr>
+      <w:r>
+        <w:rPr>
+          <w:rFonts w:ascii="Times New Roman" w:hAnsi="Times New Roman"/>
+          <w:szCs w:val="24"/>
+          <w:u w:val="single"/>
+        </w:rPr>
+        <w:lastRenderedPageBreak/>
+        <w:t xml:space="preserve">Financial Institutions </w:t>
+      </w:r>
+      <w:r>
+        <w:rPr>
+          <w:rFonts w:ascii="Times New Roman" w:hAnsi="Times New Roman"/>
+          <w:i/>
+          <w:szCs w:val="24"/>
+          <w:u w:val="single"/>
+        </w:rPr>
+        <w:t xml:space="preserve"> </w:t>
+      </w:r>
+    </w:p>
+    <w:p>
+      <w:r>
+        <w:rPr>
+          <w:noProof/>
+        </w:rPr>
+        <w:drawing>
+          <wp:anchor distT="0" distB="0" distL="114300" distR="114300" simplePos="0" relativeHeight="251665409" behindDoc="0" locked="0" layoutInCell="1" allowOverlap="1" wp14:anchorId="6C4C88F7" wp14:editId="60AD4585">
+            <wp:simplePos x="0" y="0"/>
+            <wp:positionH relativeFrom="column">
+              <wp:posOffset>4502785</wp:posOffset>
+            </wp:positionH>
+            <wp:positionV relativeFrom="paragraph">
+              <wp:posOffset>142294</wp:posOffset>
+            </wp:positionV>
+            <wp:extent cx="2071147" cy="4240048"/>
+            <wp:effectExtent l="0" t="0" r="5715" b="8255"/>
+            <wp:wrapNone/>
+            <wp:docPr id="7" name="Picture 7"/>
+            <wp:cNvGraphicFramePr>
+              <a:graphicFrameLocks xmlns:a="http://schemas.openxmlformats.org/drawingml/2006/main" noChangeAspect="1"/>
+            </wp:cNvGraphicFramePr>
+            <a:graphic xmlns:a="http://schemas.openxmlformats.org/drawingml/2006/main">
+              <a:graphicData uri="http://schemas.openxmlformats.org/drawingml/2006/picture">
+                <pic:pic xmlns:pic="http://schemas.openxmlformats.org/drawingml/2006/picture">
+                  <pic:nvPicPr>
+                    <pic:cNvPr id="7" name="Picture 7"/>
+                    <pic:cNvPicPr/>
+                  </pic:nvPicPr>
+                  <pic:blipFill>
+                    <a:blip r:embed="rId21">
+                      <a:extLst>
+                        <a:ext uri="{28A0092B-C50C-407E-A947-70E740481C1C}">
+                          <a14:useLocalDpi xmlns:a14="http://schemas.microsoft.com/office/drawing/2010/main" val="0"/>
+                        </a:ext>
+                      </a:extLst>
+                    </a:blip>
+                    <a:stretch>
+                      <a:fillRect/>
+                    </a:stretch>
+                  </pic:blipFill>
+                  <pic:spPr>
+                    <a:xfrm>
+                      <a:off x="0" y="0"/>
+                      <a:ext cx="2071147" cy="4240048"/>
+                    </a:xfrm>
+                    <a:prstGeom prst="rect">
+                      <a:avLst/>
+                    </a:prstGeom>
+                  </pic:spPr>
+                </pic:pic>
+              </a:graphicData>
+            </a:graphic>
+            <wp14:sizeRelH relativeFrom="margin">
+              <wp14:pctWidth>0</wp14:pctWidth>
+            </wp14:sizeRelH>
+            <wp14:sizeRelV relativeFrom="margin">
+              <wp14:pctHeight>0</wp14:pctHeight>
+            </wp14:sizeRelV>
+          </wp:anchor>
+        </w:drawing>
+      </w:r>
+      <w:r>
+        <w:rPr>
+          <w:noProof/>
+        </w:rPr>
+        <w:drawing>
+          <wp:anchor distT="0" distB="0" distL="114300" distR="114300" simplePos="0" relativeHeight="251664385" behindDoc="0" locked="0" layoutInCell="1" allowOverlap="1" wp14:anchorId="53805C52" wp14:editId="3638B5B6">
+            <wp:simplePos x="0" y="0"/>
+            <wp:positionH relativeFrom="margin">
+              <wp:posOffset>2004060</wp:posOffset>
+            </wp:positionH>
+            <wp:positionV relativeFrom="paragraph">
+              <wp:posOffset>158750</wp:posOffset>
+            </wp:positionV>
+            <wp:extent cx="2019300" cy="4221617"/>
+            <wp:effectExtent l="0" t="0" r="0" b="7620"/>
+            <wp:wrapNone/>
+            <wp:docPr id="6" name="Picture 6"/>
+            <wp:cNvGraphicFramePr>
+              <a:graphicFrameLocks xmlns:a="http://schemas.openxmlformats.org/drawingml/2006/main" noChangeAspect="1"/>
+            </wp:cNvGraphicFramePr>
+            <a:graphic xmlns:a="http://schemas.openxmlformats.org/drawingml/2006/main">
+              <a:graphicData uri="http://schemas.openxmlformats.org/drawingml/2006/picture">
+                <pic:pic xmlns:pic="http://schemas.openxmlformats.org/drawingml/2006/picture">
+                  <pic:nvPicPr>
+                    <pic:cNvPr id="6" name="Picture 6"/>
+                    <pic:cNvPicPr/>
+                  </pic:nvPicPr>
+                  <pic:blipFill>
+                    <a:blip r:embed="rId22">
+                      <a:extLst>
+                        <a:ext uri="{28A0092B-C50C-407E-A947-70E740481C1C}">
+                          <a14:useLocalDpi xmlns:a14="http://schemas.microsoft.com/office/drawing/2010/main" val="0"/>
+                        </a:ext>
+                      </a:extLst>
+                    </a:blip>
+                    <a:stretch>
+                      <a:fillRect/>
+                    </a:stretch>
+                  </pic:blipFill>
+                  <pic:spPr>
+                    <a:xfrm>
+                      <a:off x="0" y="0"/>
+                      <a:ext cx="2019300" cy="4221617"/>
+                    </a:xfrm>
+                    <a:prstGeom prst="rect">
+                      <a:avLst/>
+                    </a:prstGeom>
+                  </pic:spPr>
+                </pic:pic>
+              </a:graphicData>
+            </a:graphic>
+            <wp14:sizeRelH relativeFrom="margin">
+              <wp14:pctWidth>0</wp14:pctWidth>
+            </wp14:sizeRelH>
+            <wp14:sizeRelV relativeFrom="margin">
+              <wp14:pctHeight>0</wp14:pctHeight>
+            </wp14:sizeRelV>
+          </wp:anchor>
+        </w:drawing>
+      </w:r>
+      <w:r>
+        <w:rPr>
+          <w:noProof/>
+        </w:rPr>
+        <w:drawing>
+          <wp:anchor distT="0" distB="0" distL="114300" distR="114300" simplePos="0" relativeHeight="251663361" behindDoc="0" locked="0" layoutInCell="1" allowOverlap="1" wp14:anchorId="72F67E06" wp14:editId="6068A79A">
+            <wp:simplePos x="0" y="0"/>
+            <wp:positionH relativeFrom="column">
+              <wp:posOffset>-434340</wp:posOffset>
+            </wp:positionH>
+            <wp:positionV relativeFrom="paragraph">
+              <wp:posOffset>252730</wp:posOffset>
+            </wp:positionV>
+            <wp:extent cx="1993265" cy="4143101"/>
+            <wp:effectExtent l="0" t="0" r="6985" b="0"/>
+            <wp:wrapNone/>
+            <wp:docPr id="5" name="Picture 5"/>
+            <wp:cNvGraphicFramePr>
+              <a:graphicFrameLocks xmlns:a="http://schemas.openxmlformats.org/drawingml/2006/main" noChangeAspect="1"/>
+            </wp:cNvGraphicFramePr>
+            <a:graphic xmlns:a="http://schemas.openxmlformats.org/drawingml/2006/main">
+              <a:graphicData uri="http://schemas.openxmlformats.org/drawingml/2006/picture">
+                <pic:pic xmlns:pic="http://schemas.openxmlformats.org/drawingml/2006/picture">
+                  <pic:nvPicPr>
+                    <pic:cNvPr id="5" name="Picture 5"/>
+                    <pic:cNvPicPr/>
+                  </pic:nvPicPr>
+                  <pic:blipFill>
+                    <a:blip r:embed="rId23">
+                      <a:extLst>
+                        <a:ext uri="{28A0092B-C50C-407E-A947-70E740481C1C}">
+                          <a14:useLocalDpi xmlns:a14="http://schemas.microsoft.com/office/drawing/2010/main" val="0"/>
+                        </a:ext>
+                      </a:extLst>
+                    </a:blip>
+                    <a:stretch>
+                      <a:fillRect/>
+                    </a:stretch>
+                  </pic:blipFill>
+                  <pic:spPr>
+                    <a:xfrm>
+                      <a:off x="0" y="0"/>
+                      <a:ext cx="1993265" cy="4143101"/>
+                    </a:xfrm>
+                    <a:prstGeom prst="rect">
+                      <a:avLst/>
+                    </a:prstGeom>
+                  </pic:spPr>
+                </pic:pic>
+              </a:graphicData>
+            </a:graphic>
+            <wp14:sizeRelH relativeFrom="margin">
+              <wp14:pctWidth>0</wp14:pctWidth>
+            </wp14:sizeRelH>
+            <wp14:sizeRelV relativeFrom="margin">
+              <wp14:pctHeight>0</wp14:pctHeight>
+            </wp14:sizeRelV>
+          </wp:anchor>
+        </w:drawing>
+      </w:r>
+    </w:p>
+    <w:p/>
+    <w:p/>
+    <w:p>
+      <w:pPr>
+        <w:pStyle w:val="NormalWeb"/>
         <w:jc w:val="both"/>
       </w:pPr>
-      <w:r>
-        <w:t xml:space="preserve">Export the prototype and include screenshots </w:t>
-      </w:r>
-      <w:r>
-        <w:t>or a</w:t>
-      </w:r>
-      <w:r>
-        <w:t xml:space="preserve"> link to your design as part of the report submission.</w:t>
-      </w:r>
+    </w:p>
+    <w:p>
+      <w:pPr>
+        <w:pStyle w:val="NormalWeb"/>
+        <w:jc w:val="both"/>
+      </w:pPr>
+    </w:p>
+    <w:p>
+      <w:pPr>
+        <w:pStyle w:val="NormalWeb"/>
+        <w:jc w:val="both"/>
+      </w:pPr>
+    </w:p>
+    <w:p>
+      <w:pPr>
+        <w:pStyle w:val="NormalWeb"/>
+        <w:jc w:val="both"/>
+      </w:pPr>
+    </w:p>
+    <w:p>
+      <w:pPr>
+        <w:pStyle w:val="NormalWeb"/>
+        <w:jc w:val="both"/>
+      </w:pPr>
+    </w:p>
+    <w:p>
+      <w:pPr>
+        <w:pStyle w:val="NormalWeb"/>
+        <w:jc w:val="both"/>
+      </w:pPr>
+    </w:p>
+    <w:p>
+      <w:pPr>
+        <w:pStyle w:val="NormalWeb"/>
+        <w:jc w:val="both"/>
+      </w:pPr>
+    </w:p>
+    <w:p>
+      <w:pPr>
+        <w:pStyle w:val="NormalWeb"/>
+        <w:jc w:val="both"/>
+      </w:pPr>
+    </w:p>
+    <w:p>
+      <w:pPr>
+        <w:pStyle w:val="NormalWeb"/>
+        <w:jc w:val="both"/>
+      </w:pPr>
+    </w:p>
+    <w:p>
+      <w:pPr>
+        <w:pStyle w:val="NormalWeb"/>
+        <w:jc w:val="both"/>
+      </w:pPr>
+      <w:r>
+        <w:rPr>
+          <w:noProof/>
+        </w:rPr>
+        <w:drawing>
+          <wp:anchor distT="0" distB="0" distL="114300" distR="114300" simplePos="0" relativeHeight="251666433" behindDoc="0" locked="0" layoutInCell="1" allowOverlap="1" wp14:anchorId="6EA0D958" wp14:editId="6461B3DA">
+            <wp:simplePos x="0" y="0"/>
+            <wp:positionH relativeFrom="column">
+              <wp:posOffset>-464820</wp:posOffset>
+            </wp:positionH>
+            <wp:positionV relativeFrom="paragraph">
+              <wp:posOffset>291112</wp:posOffset>
+            </wp:positionV>
+            <wp:extent cx="1993692" cy="4274820"/>
+            <wp:effectExtent l="0" t="0" r="6985" b="0"/>
+            <wp:wrapNone/>
+            <wp:docPr id="8" name="Picture 8"/>
+            <wp:cNvGraphicFramePr>
+              <a:graphicFrameLocks xmlns:a="http://schemas.openxmlformats.org/drawingml/2006/main" noChangeAspect="1"/>
+            </wp:cNvGraphicFramePr>
+            <a:graphic xmlns:a="http://schemas.openxmlformats.org/drawingml/2006/main">
+              <a:graphicData uri="http://schemas.openxmlformats.org/drawingml/2006/picture">
+                <pic:pic xmlns:pic="http://schemas.openxmlformats.org/drawingml/2006/picture">
+                  <pic:nvPicPr>
+                    <pic:cNvPr id="8" name="Picture 8"/>
+                    <pic:cNvPicPr/>
+                  </pic:nvPicPr>
+                  <pic:blipFill>
+                    <a:blip r:embed="rId24">
+                      <a:extLst>
+                        <a:ext uri="{28A0092B-C50C-407E-A947-70E740481C1C}">
+                          <a14:useLocalDpi xmlns:a14="http://schemas.microsoft.com/office/drawing/2010/main" val="0"/>
+                        </a:ext>
+                      </a:extLst>
+                    </a:blip>
+                    <a:stretch>
+                      <a:fillRect/>
+                    </a:stretch>
+                  </pic:blipFill>
+                  <pic:spPr>
+                    <a:xfrm>
+                      <a:off x="0" y="0"/>
+                      <a:ext cx="1993692" cy="4274820"/>
+                    </a:xfrm>
+                    <a:prstGeom prst="rect">
+                      <a:avLst/>
+                    </a:prstGeom>
+                  </pic:spPr>
+                </pic:pic>
+              </a:graphicData>
+            </a:graphic>
+            <wp14:sizeRelH relativeFrom="margin">
+              <wp14:pctWidth>0</wp14:pctWidth>
+            </wp14:sizeRelH>
+            <wp14:sizeRelV relativeFrom="margin">
+              <wp14:pctHeight>0</wp14:pctHeight>
+            </wp14:sizeRelV>
+          </wp:anchor>
+        </w:drawing>
+      </w:r>
+      <w:r>
+        <w:rPr>
+          <w:noProof/>
+        </w:rPr>
+        <w:drawing>
+          <wp:anchor distT="0" distB="0" distL="114300" distR="114300" simplePos="0" relativeHeight="251667457" behindDoc="0" locked="0" layoutInCell="1" allowOverlap="1" wp14:anchorId="584DF160" wp14:editId="0149F9AB">
+            <wp:simplePos x="0" y="0"/>
+            <wp:positionH relativeFrom="margin">
+              <wp:posOffset>1950720</wp:posOffset>
+            </wp:positionH>
+            <wp:positionV relativeFrom="paragraph">
+              <wp:posOffset>240665</wp:posOffset>
+            </wp:positionV>
+            <wp:extent cx="2087880" cy="4324451"/>
+            <wp:effectExtent l="0" t="0" r="7620" b="0"/>
+            <wp:wrapNone/>
+            <wp:docPr id="9" name="Picture 9"/>
+            <wp:cNvGraphicFramePr>
+              <a:graphicFrameLocks xmlns:a="http://schemas.openxmlformats.org/drawingml/2006/main" noChangeAspect="1"/>
+            </wp:cNvGraphicFramePr>
+            <a:graphic xmlns:a="http://schemas.openxmlformats.org/drawingml/2006/main">
+              <a:graphicData uri="http://schemas.openxmlformats.org/drawingml/2006/picture">
+                <pic:pic xmlns:pic="http://schemas.openxmlformats.org/drawingml/2006/picture">
+                  <pic:nvPicPr>
+                    <pic:cNvPr id="9" name="Picture 9"/>
+                    <pic:cNvPicPr/>
+                  </pic:nvPicPr>
+                  <pic:blipFill>
+                    <a:blip r:embed="rId25">
+                      <a:extLst>
+                        <a:ext uri="{28A0092B-C50C-407E-A947-70E740481C1C}">
+                          <a14:useLocalDpi xmlns:a14="http://schemas.microsoft.com/office/drawing/2010/main" val="0"/>
+                        </a:ext>
+                      </a:extLst>
+                    </a:blip>
+                    <a:stretch>
+                      <a:fillRect/>
+                    </a:stretch>
+                  </pic:blipFill>
+                  <pic:spPr>
+                    <a:xfrm>
+                      <a:off x="0" y="0"/>
+                      <a:ext cx="2087880" cy="4324451"/>
+                    </a:xfrm>
+                    <a:prstGeom prst="rect">
+                      <a:avLst/>
+                    </a:prstGeom>
+                  </pic:spPr>
+                </pic:pic>
+              </a:graphicData>
+            </a:graphic>
+            <wp14:sizeRelH relativeFrom="margin">
+              <wp14:pctWidth>0</wp14:pctWidth>
+            </wp14:sizeRelH>
+            <wp14:sizeRelV relativeFrom="margin">
+              <wp14:pctHeight>0</wp14:pctHeight>
+            </wp14:sizeRelV>
+          </wp:anchor>
+        </w:drawing>
+      </w:r>
+      <w:r>
+        <w:rPr>
+          <w:noProof/>
+        </w:rPr>
+        <w:drawing>
+          <wp:anchor distT="0" distB="0" distL="114300" distR="114300" simplePos="0" relativeHeight="251668481" behindDoc="0" locked="0" layoutInCell="1" allowOverlap="1" wp14:anchorId="214760FF" wp14:editId="38E3A80B">
+            <wp:simplePos x="0" y="0"/>
+            <wp:positionH relativeFrom="margin">
+              <wp:posOffset>4472940</wp:posOffset>
+            </wp:positionH>
+            <wp:positionV relativeFrom="paragraph">
+              <wp:posOffset>271145</wp:posOffset>
+            </wp:positionV>
+            <wp:extent cx="2019300" cy="4390202"/>
+            <wp:effectExtent l="0" t="0" r="0" b="0"/>
+            <wp:wrapNone/>
+            <wp:docPr id="10" name="Picture 10"/>
+            <wp:cNvGraphicFramePr>
+              <a:graphicFrameLocks xmlns:a="http://schemas.openxmlformats.org/drawingml/2006/main" noChangeAspect="1"/>
+            </wp:cNvGraphicFramePr>
+            <a:graphic xmlns:a="http://schemas.openxmlformats.org/drawingml/2006/main">
+              <a:graphicData uri="http://schemas.openxmlformats.org/drawingml/2006/picture">
+                <pic:pic xmlns:pic="http://schemas.openxmlformats.org/drawingml/2006/picture">
+                  <pic:nvPicPr>
+                    <pic:cNvPr id="10" name="Picture 10"/>
+                    <pic:cNvPicPr/>
+                  </pic:nvPicPr>
+                  <pic:blipFill>
+                    <a:blip r:embed="rId26">
+                      <a:extLst>
+                        <a:ext uri="{28A0092B-C50C-407E-A947-70E740481C1C}">
+                          <a14:useLocalDpi xmlns:a14="http://schemas.microsoft.com/office/drawing/2010/main" val="0"/>
+                        </a:ext>
+                      </a:extLst>
+                    </a:blip>
+                    <a:stretch>
+                      <a:fillRect/>
+                    </a:stretch>
+                  </pic:blipFill>
+                  <pic:spPr>
+                    <a:xfrm>
+                      <a:off x="0" y="0"/>
+                      <a:ext cx="2019300" cy="4390202"/>
+                    </a:xfrm>
+                    <a:prstGeom prst="rect">
+                      <a:avLst/>
+                    </a:prstGeom>
+                  </pic:spPr>
+                </pic:pic>
+              </a:graphicData>
+            </a:graphic>
+            <wp14:sizeRelH relativeFrom="margin">
+              <wp14:pctWidth>0</wp14:pctWidth>
+            </wp14:sizeRelH>
+            <wp14:sizeRelV relativeFrom="margin">
+              <wp14:pctHeight>0</wp14:pctHeight>
+            </wp14:sizeRelV>
+          </wp:anchor>
+        </w:drawing>
+      </w:r>
+    </w:p>
+    <w:p>
+      <w:pPr>
+        <w:pStyle w:val="NormalWeb"/>
+        <w:jc w:val="both"/>
+      </w:pPr>
+    </w:p>
+    <w:p>
+      <w:pPr>
+        <w:pStyle w:val="NormalWeb"/>
+        <w:jc w:val="both"/>
+      </w:pPr>
+    </w:p>
+    <w:p>
+      <w:pPr>
+        <w:pStyle w:val="NormalWeb"/>
+        <w:jc w:val="both"/>
+      </w:pPr>
+    </w:p>
+    <w:p>
+      <w:pPr>
+        <w:pStyle w:val="NormalWeb"/>
+        <w:jc w:val="both"/>
+      </w:pPr>
+    </w:p>
+    <w:p>
+      <w:pPr>
+        <w:pStyle w:val="NormalWeb"/>
+        <w:jc w:val="both"/>
+      </w:pPr>
+    </w:p>
+    <w:p>
+      <w:pPr>
+        <w:pStyle w:val="NormalWeb"/>
+        <w:jc w:val="both"/>
+      </w:pPr>
+    </w:p>
+    <w:p>
+      <w:pPr>
+        <w:pStyle w:val="NormalWeb"/>
+        <w:jc w:val="both"/>
+      </w:pPr>
+    </w:p>
+    <w:p>
+      <w:pPr>
+        <w:pStyle w:val="NormalWeb"/>
+        <w:jc w:val="both"/>
+      </w:pPr>
+    </w:p>
+    <w:p>
+      <w:pPr>
+        <w:pStyle w:val="NormalWeb"/>
+        <w:jc w:val="both"/>
+      </w:pPr>
+    </w:p>
+    <w:p>
+      <w:pPr>
+        <w:pStyle w:val="NormalWeb"/>
+        <w:jc w:val="both"/>
+      </w:pPr>
+    </w:p>
+    <w:p>
+      <w:pPr>
+        <w:pStyle w:val="NormalWeb"/>
+        <w:jc w:val="both"/>
+        <w:rPr>
+          <w:b/>
+          <w:bCs/>
+          <w:u w:val="single"/>
+        </w:rPr>
+      </w:pPr>
+      <w:r>
+        <w:rPr>
+          <w:b/>
+          <w:bCs/>
+          <w:u w:val="single"/>
+        </w:rPr>
+        <w:lastRenderedPageBreak/>
+        <w:t>Interaction Flow</w:t>
+      </w:r>
+    </w:p>
+    <w:p>
+      <w:pPr>
+        <w:pStyle w:val="NormalWeb"/>
+        <w:jc w:val="both"/>
+      </w:pPr>
+    </w:p>
+    <w:p>
+      <w:pPr>
+        <w:pStyle w:val="NormalWeb"/>
+        <w:jc w:val="both"/>
+      </w:pPr>
+      <w:r>
+        <w:rPr>
+          <w:noProof/>
+        </w:rPr>
+        <w:drawing>
+          <wp:anchor distT="0" distB="0" distL="114300" distR="114300" simplePos="0" relativeHeight="251669505" behindDoc="0" locked="0" layoutInCell="1" allowOverlap="1" wp14:anchorId="66D14B8B" wp14:editId="053E8800">
+            <wp:simplePos x="0" y="0"/>
+            <wp:positionH relativeFrom="column">
+              <wp:posOffset>-76200</wp:posOffset>
+            </wp:positionH>
+            <wp:positionV relativeFrom="paragraph">
+              <wp:posOffset>66040</wp:posOffset>
+            </wp:positionV>
+            <wp:extent cx="5943600" cy="7064375"/>
+            <wp:effectExtent l="0" t="0" r="0" b="3175"/>
+            <wp:wrapNone/>
+            <wp:docPr id="11" name="Picture 11"/>
+            <wp:cNvGraphicFramePr>
+              <a:graphicFrameLocks xmlns:a="http://schemas.openxmlformats.org/drawingml/2006/main" noChangeAspect="1"/>
+            </wp:cNvGraphicFramePr>
+            <a:graphic xmlns:a="http://schemas.openxmlformats.org/drawingml/2006/main">
+              <a:graphicData uri="http://schemas.openxmlformats.org/drawingml/2006/picture">
+                <pic:pic xmlns:pic="http://schemas.openxmlformats.org/drawingml/2006/picture">
+                  <pic:nvPicPr>
+                    <pic:cNvPr id="11" name="Picture 11"/>
+                    <pic:cNvPicPr/>
+                  </pic:nvPicPr>
+                  <pic:blipFill>
+                    <a:blip r:embed="rId27">
+                      <a:extLst>
+                        <a:ext uri="{28A0092B-C50C-407E-A947-70E740481C1C}">
+                          <a14:useLocalDpi xmlns:a14="http://schemas.microsoft.com/office/drawing/2010/main" val="0"/>
+                        </a:ext>
+                      </a:extLst>
+                    </a:blip>
+                    <a:stretch>
+                      <a:fillRect/>
+                    </a:stretch>
+                  </pic:blipFill>
+                  <pic:spPr>
+                    <a:xfrm>
+                      <a:off x="0" y="0"/>
+                      <a:ext cx="5943600" cy="7064375"/>
+                    </a:xfrm>
+                    <a:prstGeom prst="rect">
+                      <a:avLst/>
+                    </a:prstGeom>
+                  </pic:spPr>
+                </pic:pic>
+              </a:graphicData>
+            </a:graphic>
+          </wp:anchor>
+        </w:drawing>
+      </w:r>
+    </w:p>
+    <w:p>
+      <w:pPr>
+        <w:pStyle w:val="NormalWeb"/>
+        <w:jc w:val="both"/>
+      </w:pPr>
+    </w:p>
+    <w:p>
+      <w:pPr>
+        <w:pStyle w:val="NormalWeb"/>
+        <w:jc w:val="both"/>
+      </w:pPr>
+    </w:p>
+    <w:p>
+      <w:pPr>
+        <w:pStyle w:val="NormalWeb"/>
+        <w:jc w:val="both"/>
+      </w:pPr>
+    </w:p>
+    <w:p>
+      <w:pPr>
+        <w:pStyle w:val="NormalWeb"/>
+        <w:jc w:val="both"/>
+      </w:pPr>
+    </w:p>
+    <w:p>
+      <w:pPr>
+        <w:pStyle w:val="NormalWeb"/>
+        <w:jc w:val="both"/>
+      </w:pPr>
+    </w:p>
+    <w:p>
+      <w:pPr>
+        <w:pStyle w:val="NormalWeb"/>
+        <w:jc w:val="both"/>
+      </w:pPr>
+    </w:p>
+    <w:p>
+      <w:pPr>
+        <w:pStyle w:val="NormalWeb"/>
+        <w:jc w:val="both"/>
+      </w:pPr>
+    </w:p>
+    <w:p>
+      <w:pPr>
+        <w:pStyle w:val="NormalWeb"/>
+        <w:jc w:val="both"/>
+      </w:pPr>
+    </w:p>
+    <w:p>
+      <w:pPr>
+        <w:pStyle w:val="NormalWeb"/>
+        <w:jc w:val="both"/>
+      </w:pPr>
+    </w:p>
+    <w:p>
+      <w:pPr>
+        <w:pStyle w:val="NormalWeb"/>
+        <w:jc w:val="both"/>
+      </w:pPr>
+    </w:p>
+    <w:p>
+      <w:pPr>
+        <w:pStyle w:val="NormalWeb"/>
+        <w:jc w:val="both"/>
+      </w:pPr>
+    </w:p>
+    <w:p>
+      <w:pPr>
+        <w:pStyle w:val="NormalWeb"/>
+        <w:jc w:val="both"/>
+      </w:pPr>
+    </w:p>
+    <w:p>
+      <w:pPr>
+        <w:pStyle w:val="NormalWeb"/>
+        <w:jc w:val="both"/>
+      </w:pPr>
+    </w:p>
+    <w:p>
+      <w:pPr>
+        <w:pStyle w:val="NormalWeb"/>
+        <w:jc w:val="both"/>
+      </w:pPr>
+    </w:p>
+    <w:p>
+      <w:pPr>
+        <w:pStyle w:val="NormalWeb"/>
+        <w:jc w:val="both"/>
+      </w:pPr>
+    </w:p>
+    <w:p>
+      <w:pPr>
+        <w:pStyle w:val="NormalWeb"/>
+        <w:jc w:val="both"/>
+      </w:pPr>
     </w:p>
     <w:p>
       <w:pPr>
@@ -12574,6 +13591,7 @@
       <w:r>
         <w:t xml:space="preserve">Use </w:t>
       </w:r>
+      <w:proofErr w:type="gramStart"/>
       <w:r>
         <w:rPr>
           <w:rStyle w:val="Strong"/>
@@ -12582,6 +13600,7 @@
         </w:rPr>
         <w:t>pull</w:t>
       </w:r>
+      <w:proofErr w:type="gramEnd"/>
       <w:r>
         <w:t xml:space="preserve"> to fetch and integrate changes from the remote repository into local copies, ensuring everyone stays updated.</w:t>
       </w:r>
@@ -12620,7 +13639,6 @@
         <w:jc w:val="both"/>
       </w:pPr>
       <w:r>
-        <w:lastRenderedPageBreak/>
         <w:t>Show evidence of collaboration by maintaining a clear commit history (using logs) with multiple commits, merges and contributions from all group members.</w:t>
       </w:r>
     </w:p>
@@ -12889,7 +13907,6 @@
         <w:rPr>
           <w:rStyle w:val="Strong"/>
         </w:rPr>
-        <w:lastRenderedPageBreak/>
         <w:t>Energy Transfer</w:t>
       </w:r>
       <w:r>
@@ -13195,6 +14212,7 @@
         </w:numPr>
       </w:pPr>
       <w:r>
+        <w:lastRenderedPageBreak/>
         <w:t>Test the ease of use of the platform, ensuring that users can navigate through the dashboards without confusion.</w:t>
       </w:r>
     </w:p>
@@ -13374,7 +14392,6 @@
           <w:sz w:val="26"/>
           <w:szCs w:val="26"/>
         </w:rPr>
-        <w:lastRenderedPageBreak/>
         <w:t>5</w:t>
       </w:r>
       <w:r>
@@ -13598,6 +14615,7 @@
         <w:rPr>
           <w:rStyle w:val="Strong"/>
         </w:rPr>
+        <w:lastRenderedPageBreak/>
         <w:t>Farmer Module Regression</w:t>
       </w:r>
       <w:r>
@@ -13694,7 +14712,6 @@
           <w:sz w:val="24"/>
           <w:szCs w:val="24"/>
         </w:rPr>
-        <w:lastRenderedPageBreak/>
         <w:t>Test Cases</w:t>
       </w:r>
       <w:r>
@@ -13840,6 +14857,7 @@
                 <w:szCs w:val="24"/>
               </w:rPr>
             </w:pPr>
+            <w:proofErr w:type="spellStart"/>
             <w:r>
               <w:rPr>
                 <w:rFonts w:ascii="Times New Roman" w:eastAsia="Times New Roman" w:hAnsi="Times New Roman" w:cs="Times New Roman"/>
@@ -13850,6 +14868,7 @@
               </w:rPr>
               <w:t>Farmonergy</w:t>
             </w:r>
+            <w:proofErr w:type="spellEnd"/>
           </w:p>
         </w:tc>
         <w:tc>
@@ -14938,6 +15957,7 @@
                 <w:sz w:val="24"/>
                 <w:szCs w:val="24"/>
               </w:rPr>
+              <w:lastRenderedPageBreak/>
               <w:t>Project Name</w:t>
             </w:r>
           </w:p>
@@ -14960,6 +15980,7 @@
                 <w:szCs w:val="24"/>
               </w:rPr>
             </w:pPr>
+            <w:proofErr w:type="spellStart"/>
             <w:r>
               <w:rPr>
                 <w:rFonts w:ascii="Times New Roman" w:eastAsia="Times New Roman" w:hAnsi="Times New Roman" w:cs="Times New Roman"/>
@@ -14970,6 +15991,7 @@
               </w:rPr>
               <w:t>Farmonergy</w:t>
             </w:r>
+            <w:proofErr w:type="spellEnd"/>
           </w:p>
         </w:tc>
         <w:tc>
@@ -15599,7 +16621,6 @@
                 <w:sz w:val="24"/>
                 <w:szCs w:val="24"/>
               </w:rPr>
-              <w:lastRenderedPageBreak/>
               <w:t>Test Steps</w:t>
             </w:r>
           </w:p>
@@ -16231,6 +17252,7 @@
                 <w:szCs w:val="24"/>
               </w:rPr>
             </w:pPr>
+            <w:proofErr w:type="spellStart"/>
             <w:r>
               <w:rPr>
                 <w:rFonts w:ascii="Times New Roman" w:eastAsia="Times New Roman" w:hAnsi="Times New Roman" w:cs="Times New Roman"/>
@@ -16241,6 +17263,7 @@
               </w:rPr>
               <w:t>Farmonergy</w:t>
             </w:r>
+            <w:proofErr w:type="spellEnd"/>
           </w:p>
         </w:tc>
         <w:tc>
@@ -16870,6 +17893,7 @@
                 <w:sz w:val="24"/>
                 <w:szCs w:val="24"/>
               </w:rPr>
+              <w:lastRenderedPageBreak/>
               <w:t>Test Steps</w:t>
             </w:r>
           </w:p>
@@ -17397,7 +18421,6 @@
           <w:sz w:val="27"/>
           <w:szCs w:val="27"/>
         </w:rPr>
-        <w:lastRenderedPageBreak/>
         <w:t>Test Case 4: Loan Tracking</w:t>
       </w:r>
     </w:p>
@@ -17479,6 +18502,7 @@
                 <w:szCs w:val="24"/>
               </w:rPr>
             </w:pPr>
+            <w:proofErr w:type="spellStart"/>
             <w:r>
               <w:rPr>
                 <w:rFonts w:ascii="Times New Roman" w:eastAsia="Times New Roman" w:hAnsi="Times New Roman" w:cs="Times New Roman"/>
@@ -17489,6 +18513,7 @@
               </w:rPr>
               <w:t>Farmonergy</w:t>
             </w:r>
+            <w:proofErr w:type="spellEnd"/>
           </w:p>
         </w:tc>
         <w:tc>
@@ -18736,6 +19761,7 @@
                 <w:szCs w:val="24"/>
               </w:rPr>
             </w:pPr>
+            <w:proofErr w:type="spellStart"/>
             <w:r>
               <w:rPr>
                 <w:rFonts w:ascii="Times New Roman" w:eastAsia="Times New Roman" w:hAnsi="Times New Roman" w:cs="Times New Roman"/>
@@ -18746,6 +19772,7 @@
               </w:rPr>
               <w:t>Farmonergy</w:t>
             </w:r>
+            <w:proofErr w:type="spellEnd"/>
           </w:p>
         </w:tc>
         <w:tc>
@@ -19048,6 +20075,7 @@
                 <w:sz w:val="24"/>
                 <w:szCs w:val="24"/>
               </w:rPr>
+              <w:lastRenderedPageBreak/>
               <w:t>Module Name</w:t>
             </w:r>
           </w:p>
@@ -19649,7 +20677,6 @@
                 <w:sz w:val="24"/>
                 <w:szCs w:val="24"/>
               </w:rPr>
-              <w:lastRenderedPageBreak/>
               <w:t>2. Check due dates and amounts</w:t>
             </w:r>
           </w:p>
@@ -19977,6 +21004,7 @@
           <w:highlight w:val="cyan"/>
           <w:u w:val="single"/>
         </w:rPr>
+        <w:lastRenderedPageBreak/>
         <w:t>Instructions:</w:t>
       </w:r>
     </w:p>
@@ -20035,7 +21063,31 @@
           <w:szCs w:val="24"/>
           <w:highlight w:val="cyan"/>
         </w:rPr>
-        <w:t xml:space="preserve">Font: Times New Roman ; Size: 12; Justify the para [Ctrl + J]. </w:t>
+        <w:t xml:space="preserve">Font: Times New </w:t>
+      </w:r>
+      <w:proofErr w:type="gramStart"/>
+      <w:r>
+        <w:rPr>
+          <w:rFonts w:ascii="Times New Roman" w:hAnsi="Times New Roman" w:cs="Times New Roman"/>
+          <w:bCs/>
+          <w:color w:val="0D0D0D" w:themeColor="text1" w:themeTint="F2"/>
+          <w:sz w:val="24"/>
+          <w:szCs w:val="24"/>
+          <w:highlight w:val="cyan"/>
+        </w:rPr>
+        <w:t>Roman ;</w:t>
+      </w:r>
+      <w:proofErr w:type="gramEnd"/>
+      <w:r>
+        <w:rPr>
+          <w:rFonts w:ascii="Times New Roman" w:hAnsi="Times New Roman" w:cs="Times New Roman"/>
+          <w:bCs/>
+          <w:color w:val="0D0D0D" w:themeColor="text1" w:themeTint="F2"/>
+          <w:sz w:val="24"/>
+          <w:szCs w:val="24"/>
+          <w:highlight w:val="cyan"/>
+        </w:rPr>
+        <w:t xml:space="preserve"> Size: 12; Justify the para [Ctrl + J]. </w:t>
       </w:r>
     </w:p>
     <w:p>
@@ -20289,10 +21341,10 @@
       </w:pPr>
     </w:p>
     <w:sectPr>
-      <w:headerReference w:type="default" r:id="rId21"/>
-      <w:footerReference w:type="default" r:id="rId22"/>
+      <w:headerReference w:type="default" r:id="rId28"/>
+      <w:footerReference w:type="default" r:id="rId29"/>
       <w:pgSz w:w="12240" w:h="15840"/>
-      <w:pgMar w:top="1440" w:right="1440" w:bottom="1440" w:left="1440" w:header="720" w:footer="720" w:gutter="0"/>
+      <w:pgMar w:top="576" w:right="1440" w:bottom="1440" w:left="1440" w:header="720" w:footer="720" w:gutter="0"/>
       <w:cols w:space="720"/>
       <w:titlePg/>
       <w:docGrid w:linePitch="360"/>

</xml_diff>